<commit_message>
Update 7 April 2024
Perubahan kesimpulan abstrak
</commit_message>
<xml_diff>
--- a/3. ABSTRAK.docx
+++ b/3. ABSTRAK.docx
@@ -222,27 +222,27 @@
           <w:szCs w:val="24"/>
           <w:lang w:val="sv-SE"/>
         </w:rPr>
-        <w:t>Rancangan kuesioner meliputi pengumpulan data sejau</w:t>
-      </w:r>
-      <w:r>
-        <w:rPr>
-          <w:b w:val="0"/>
-          <w:bCs/>
-          <w:sz w:val="24"/>
-          <w:szCs w:val="24"/>
-          <w:lang w:val="sv-SE"/>
-        </w:rPr>
-        <w:t>h</w:t>
-      </w:r>
-      <w:r>
-        <w:rPr>
-          <w:b w:val="0"/>
-          <w:bCs/>
-          <w:sz w:val="24"/>
-          <w:szCs w:val="24"/>
-          <w:lang w:val="sv-SE"/>
-        </w:rPr>
-        <w:t xml:space="preserve"> mana </w:t>
+        <w:t>Kuesioner dirancang</w:t>
+      </w:r>
+      <w:r>
+        <w:rPr>
+          <w:b w:val="0"/>
+          <w:bCs/>
+          <w:sz w:val="24"/>
+          <w:szCs w:val="24"/>
+          <w:lang w:val="sv-SE"/>
+        </w:rPr>
+        <w:t xml:space="preserve"> </w:t>
+      </w:r>
+      <w:r>
+        <w:rPr>
+          <w:b w:val="0"/>
+          <w:bCs/>
+          <w:sz w:val="24"/>
+          <w:szCs w:val="24"/>
+          <w:lang w:val="sv-SE"/>
+        </w:rPr>
+        <w:t xml:space="preserve">menggunakan UEQ yang berfokus untuk mengukur user experience yang diperlukan untuk mengukur sejauh mana </w:t>
       </w:r>
       <w:r>
         <w:rPr>
@@ -272,7 +272,27 @@
           <w:szCs w:val="24"/>
           <w:lang w:val="sv-SE"/>
         </w:rPr>
-        <w:t xml:space="preserve"> dan daya tarik </w:t>
+        <w:t xml:space="preserve"> </w:t>
+      </w:r>
+      <w:r>
+        <w:rPr>
+          <w:b w:val="0"/>
+          <w:bCs/>
+          <w:sz w:val="24"/>
+          <w:szCs w:val="24"/>
+          <w:lang w:val="sv-SE"/>
+        </w:rPr>
+        <w:t>serta</w:t>
+      </w:r>
+      <w:r>
+        <w:rPr>
+          <w:b w:val="0"/>
+          <w:bCs/>
+          <w:sz w:val="24"/>
+          <w:szCs w:val="24"/>
+          <w:lang w:val="sv-SE"/>
+        </w:rPr>
+        <w:t xml:space="preserve"> daya tarik </w:t>
       </w:r>
       <w:r>
         <w:rPr>
@@ -319,6 +339,7 @@
           <w:lang w:val="sv-SE"/>
         </w:rPr>
       </w:pPr>
+      <w:bookmarkStart w:id="0" w:name="_Hlk163418754"/>
       <w:r>
         <w:rPr>
           <w:b w:val="0"/>
@@ -357,207 +378,317 @@
           <w:szCs w:val="24"/>
           <w:lang w:val="sv-SE"/>
         </w:rPr>
-        <w:t xml:space="preserve"> orang 100% pemain setuju jika </w:t>
-      </w:r>
-      <w:r>
-        <w:rPr>
-          <w:b w:val="0"/>
-          <w:bCs/>
-          <w:sz w:val="24"/>
-          <w:szCs w:val="24"/>
-          <w:lang w:val="sv-SE"/>
-        </w:rPr>
-        <w:t xml:space="preserve">emosi seseorang dapat dibaca melalui </w:t>
-      </w:r>
-      <w:r>
-        <w:rPr>
-          <w:b w:val="0"/>
-          <w:bCs/>
-          <w:sz w:val="24"/>
-          <w:szCs w:val="24"/>
-          <w:lang w:val="sv-SE"/>
-        </w:rPr>
-        <w:t xml:space="preserve">raut wajah. </w:t>
-      </w:r>
-      <w:r>
-        <w:rPr>
-          <w:b w:val="0"/>
-          <w:bCs/>
-          <w:sz w:val="24"/>
-          <w:szCs w:val="24"/>
-          <w:lang w:val="sv-SE"/>
-        </w:rPr>
-        <w:t>Menurut data</w:t>
-      </w:r>
-      <w:r>
-        <w:rPr>
-          <w:b w:val="0"/>
-          <w:bCs/>
-          <w:sz w:val="24"/>
-          <w:szCs w:val="24"/>
-          <w:lang w:val="sv-SE"/>
-        </w:rPr>
-        <w:t xml:space="preserve"> pemain </w:t>
-      </w:r>
-      <w:r>
-        <w:rPr>
-          <w:b w:val="0"/>
-          <w:bCs/>
-          <w:sz w:val="24"/>
-          <w:szCs w:val="24"/>
-          <w:lang w:val="sv-SE"/>
-        </w:rPr>
-        <w:t xml:space="preserve">yang berhasil menyelesaikan 1 level, </w:t>
-      </w:r>
-      <w:r>
-        <w:rPr>
-          <w:b w:val="0"/>
-          <w:bCs/>
-          <w:sz w:val="24"/>
-          <w:szCs w:val="24"/>
-          <w:lang w:val="sv-SE"/>
-        </w:rPr>
-        <w:t>4</w:t>
-      </w:r>
-      <w:r>
-        <w:rPr>
-          <w:b w:val="0"/>
-          <w:bCs/>
-          <w:sz w:val="24"/>
-          <w:szCs w:val="24"/>
-          <w:lang w:val="sv-SE"/>
-        </w:rPr>
-        <w:t>2.1</w:t>
-      </w:r>
-      <w:r>
-        <w:rPr>
-          <w:b w:val="0"/>
-          <w:bCs/>
-          <w:sz w:val="24"/>
-          <w:szCs w:val="24"/>
-          <w:lang w:val="sv-SE"/>
-        </w:rPr>
-        <w:t xml:space="preserve">% setuju jika </w:t>
-      </w:r>
-      <w:r>
-        <w:rPr>
-          <w:b w:val="0"/>
-          <w:bCs/>
-          <w:sz w:val="24"/>
-          <w:szCs w:val="24"/>
-          <w:lang w:val="sv-SE"/>
-        </w:rPr>
-        <w:t xml:space="preserve">jenis </w:t>
-      </w:r>
-      <w:r>
-        <w:rPr>
-          <w:b w:val="0"/>
-          <w:bCs/>
-          <w:sz w:val="24"/>
-          <w:szCs w:val="24"/>
-          <w:lang w:val="sv-SE"/>
-        </w:rPr>
-        <w:t xml:space="preserve">rintangan dengan skor ’Pemula’ </w:t>
-      </w:r>
-      <w:r>
-        <w:rPr>
-          <w:b w:val="0"/>
-          <w:bCs/>
-          <w:sz w:val="24"/>
-          <w:szCs w:val="24"/>
-          <w:lang w:val="sv-SE"/>
-        </w:rPr>
-        <w:t xml:space="preserve">digenerate </w:t>
-      </w:r>
-      <w:r>
-        <w:rPr>
-          <w:b w:val="0"/>
-          <w:bCs/>
-          <w:sz w:val="24"/>
-          <w:szCs w:val="24"/>
-          <w:lang w:val="sv-SE"/>
-        </w:rPr>
-        <w:t xml:space="preserve">menjadi lebih </w:t>
-      </w:r>
-      <w:r>
-        <w:rPr>
-          <w:b w:val="0"/>
-          <w:bCs/>
-          <w:sz w:val="24"/>
-          <w:szCs w:val="24"/>
-          <w:lang w:val="sv-SE"/>
-        </w:rPr>
-        <w:t>mudah</w:t>
-      </w:r>
-      <w:r>
-        <w:rPr>
-          <w:b w:val="0"/>
-          <w:bCs/>
-          <w:sz w:val="24"/>
-          <w:szCs w:val="24"/>
-          <w:lang w:val="sv-SE"/>
-        </w:rPr>
-        <w:t xml:space="preserve"> pada level berikutnya</w:t>
-      </w:r>
-      <w:r>
-        <w:rPr>
-          <w:b w:val="0"/>
-          <w:bCs/>
-          <w:sz w:val="24"/>
-          <w:szCs w:val="24"/>
-          <w:lang w:val="sv-SE"/>
-        </w:rPr>
-        <w:t xml:space="preserve">. </w:t>
-      </w:r>
-      <w:r>
-        <w:rPr>
-          <w:b w:val="0"/>
-          <w:bCs/>
-          <w:sz w:val="24"/>
-          <w:szCs w:val="24"/>
-          <w:lang w:val="sv-SE"/>
-        </w:rPr>
-        <w:t>Pemain yang mendapatkan skor ’Mahir” pada jenis rintangan tertentu setuju jika rintangan</w:t>
-      </w:r>
-      <w:r>
-        <w:rPr>
-          <w:b w:val="0"/>
-          <w:bCs/>
-          <w:sz w:val="24"/>
-          <w:szCs w:val="24"/>
-          <w:lang w:val="sv-SE"/>
-        </w:rPr>
-        <w:t xml:space="preserve"> dengan jenis tersebut</w:t>
-      </w:r>
-      <w:r>
-        <w:rPr>
-          <w:b w:val="0"/>
-          <w:bCs/>
-          <w:sz w:val="24"/>
-          <w:szCs w:val="24"/>
-          <w:lang w:val="sv-SE"/>
-        </w:rPr>
-        <w:t xml:space="preserve"> menjadi lebih sulit dengan data persentase sebanyak </w:t>
-      </w:r>
-      <w:r>
-        <w:rPr>
-          <w:b w:val="0"/>
-          <w:bCs/>
-          <w:sz w:val="24"/>
-          <w:szCs w:val="24"/>
-          <w:lang w:val="sv-SE"/>
-        </w:rPr>
-        <w:t>57.9</w:t>
-      </w:r>
-      <w:r>
-        <w:rPr>
-          <w:b w:val="0"/>
-          <w:bCs/>
-          <w:sz w:val="24"/>
-          <w:szCs w:val="24"/>
-          <w:lang w:val="sv-SE"/>
-        </w:rPr>
-        <w:t>%</w:t>
+        <w:t xml:space="preserve"> orang</w:t>
+      </w:r>
+      <w:r>
+        <w:rPr>
+          <w:b w:val="0"/>
+          <w:bCs/>
+          <w:sz w:val="24"/>
+          <w:szCs w:val="24"/>
+          <w:lang w:val="sv-SE"/>
+        </w:rPr>
+        <w:t xml:space="preserve">, </w:t>
+      </w:r>
+      <w:r>
+        <w:rPr>
+          <w:b w:val="0"/>
+          <w:bCs/>
+          <w:sz w:val="24"/>
+          <w:szCs w:val="24"/>
+          <w:lang w:val="sv-SE"/>
+        </w:rPr>
+        <w:t>menunjukkan bahwa penggunaan konsep pengaturan rintangan yang dapat menyesuaikan tingkat kesulitan berdasarkan ekspresi wajah pemain telah berhasil menarik</w:t>
+      </w:r>
+      <w:r>
+        <w:rPr>
+          <w:b w:val="0"/>
+          <w:bCs/>
+          <w:sz w:val="24"/>
+          <w:szCs w:val="24"/>
+          <w:lang w:val="sv-SE"/>
+        </w:rPr>
+        <w:t xml:space="preserve"> </w:t>
+      </w:r>
+      <w:r>
+        <w:rPr>
+          <w:b w:val="0"/>
+          <w:bCs/>
+          <w:sz w:val="24"/>
+          <w:szCs w:val="24"/>
+          <w:lang w:val="sv-SE"/>
+        </w:rPr>
+        <w:t>minat pemain secara berulang</w:t>
+      </w:r>
+      <w:r>
+        <w:rPr>
+          <w:b w:val="0"/>
+          <w:bCs/>
+          <w:sz w:val="24"/>
+          <w:szCs w:val="24"/>
+          <w:lang w:val="sv-SE"/>
+        </w:rPr>
+        <w:t xml:space="preserve"> </w:t>
+      </w:r>
+      <w:r>
+        <w:rPr>
+          <w:b w:val="0"/>
+          <w:bCs/>
+          <w:sz w:val="24"/>
+          <w:szCs w:val="24"/>
+          <w:lang w:val="sv-SE"/>
+        </w:rPr>
+        <w:t xml:space="preserve">(mean </w:t>
+      </w:r>
+      <w:r>
+        <w:rPr>
+          <w:b w:val="0"/>
+          <w:bCs/>
+          <w:sz w:val="24"/>
+          <w:szCs w:val="24"/>
+          <w:lang w:val="sv-SE"/>
+        </w:rPr>
+        <w:t>d</w:t>
+      </w:r>
+      <w:r>
+        <w:rPr>
+          <w:b w:val="0"/>
+          <w:bCs/>
+          <w:sz w:val="24"/>
+          <w:szCs w:val="24"/>
+          <w:lang w:val="sv-SE"/>
+        </w:rPr>
+        <w:t xml:space="preserve">aya </w:t>
+      </w:r>
+      <w:r>
+        <w:rPr>
+          <w:b w:val="0"/>
+          <w:bCs/>
+          <w:sz w:val="24"/>
+          <w:szCs w:val="24"/>
+          <w:lang w:val="sv-SE"/>
+        </w:rPr>
+        <w:t>t</w:t>
+      </w:r>
+      <w:r>
+        <w:rPr>
+          <w:b w:val="0"/>
+          <w:bCs/>
+          <w:sz w:val="24"/>
+          <w:szCs w:val="24"/>
+          <w:lang w:val="sv-SE"/>
+        </w:rPr>
+        <w:t>arik = 1,59)</w:t>
+      </w:r>
+      <w:r>
+        <w:rPr>
+          <w:b w:val="0"/>
+          <w:bCs/>
+          <w:sz w:val="24"/>
+          <w:szCs w:val="24"/>
+          <w:lang w:val="sv-SE"/>
+        </w:rPr>
+        <w:t>. Meskipun demikian, terdapat kebutuhan untuk memberikan penjelasan lebih lanjut tentang tujuan dan fungsi pengaturan rintangan berdasarkan emosi pemain</w:t>
+      </w:r>
+      <w:r>
+        <w:rPr>
+          <w:b w:val="0"/>
+          <w:bCs/>
+          <w:sz w:val="24"/>
+          <w:szCs w:val="24"/>
+          <w:lang w:val="sv-SE"/>
+        </w:rPr>
+        <w:t xml:space="preserve"> </w:t>
+      </w:r>
+      <w:r>
+        <w:rPr>
+          <w:b w:val="0"/>
+          <w:bCs/>
+          <w:sz w:val="24"/>
+          <w:szCs w:val="24"/>
+          <w:lang w:val="sv-SE"/>
+        </w:rPr>
+        <w:t xml:space="preserve">(mean </w:t>
+      </w:r>
+      <w:r>
+        <w:rPr>
+          <w:b w:val="0"/>
+          <w:bCs/>
+          <w:sz w:val="24"/>
+          <w:szCs w:val="24"/>
+          <w:lang w:val="sv-SE"/>
+        </w:rPr>
+        <w:t>kejelasan</w:t>
+      </w:r>
+      <w:r>
+        <w:rPr>
+          <w:b w:val="0"/>
+          <w:bCs/>
+          <w:sz w:val="24"/>
+          <w:szCs w:val="24"/>
+          <w:lang w:val="sv-SE"/>
+        </w:rPr>
+        <w:t xml:space="preserve"> = 1,</w:t>
+      </w:r>
+      <w:r>
+        <w:rPr>
+          <w:b w:val="0"/>
+          <w:bCs/>
+          <w:sz w:val="24"/>
+          <w:szCs w:val="24"/>
+          <w:lang w:val="sv-SE"/>
+        </w:rPr>
+        <w:t>14</w:t>
+      </w:r>
+      <w:r>
+        <w:rPr>
+          <w:b w:val="0"/>
+          <w:bCs/>
+          <w:sz w:val="24"/>
+          <w:szCs w:val="24"/>
+          <w:lang w:val="sv-SE"/>
+        </w:rPr>
+        <w:t>)</w:t>
+      </w:r>
+      <w:r>
+        <w:rPr>
+          <w:b w:val="0"/>
+          <w:bCs/>
+          <w:sz w:val="24"/>
+          <w:szCs w:val="24"/>
+          <w:lang w:val="sv-SE"/>
+        </w:rPr>
+        <w:t>, serta memastikan ketepatan</w:t>
+      </w:r>
+      <w:r>
+        <w:rPr>
+          <w:b w:val="0"/>
+          <w:bCs/>
+          <w:sz w:val="24"/>
+          <w:szCs w:val="24"/>
+          <w:lang w:val="sv-SE"/>
+        </w:rPr>
+        <w:t xml:space="preserve"> (mean ketepatan = 1,32)</w:t>
+      </w:r>
+      <w:r>
+        <w:rPr>
+          <w:b w:val="0"/>
+          <w:bCs/>
+          <w:sz w:val="24"/>
+          <w:szCs w:val="24"/>
+          <w:lang w:val="sv-SE"/>
+        </w:rPr>
+        <w:t xml:space="preserve"> dan efisiensi </w:t>
+      </w:r>
+      <w:r>
+        <w:rPr>
+          <w:b w:val="0"/>
+          <w:bCs/>
+          <w:sz w:val="24"/>
+          <w:szCs w:val="24"/>
+          <w:lang w:val="sv-SE"/>
+        </w:rPr>
+        <w:t xml:space="preserve">(mean efisiensi = 1,47) </w:t>
+      </w:r>
+      <w:r>
+        <w:rPr>
+          <w:b w:val="0"/>
+          <w:bCs/>
+          <w:sz w:val="24"/>
+          <w:szCs w:val="24"/>
+          <w:lang w:val="sv-SE"/>
+        </w:rPr>
+        <w:t xml:space="preserve">dalam menyesuaikan tingkat kesulitan dengan performa pemain. </w:t>
+      </w:r>
+      <w:r>
+        <w:rPr>
+          <w:b w:val="0"/>
+          <w:bCs/>
+          <w:sz w:val="24"/>
+          <w:szCs w:val="24"/>
+          <w:lang w:val="sv-SE"/>
+        </w:rPr>
+        <w:t>P</w:t>
+      </w:r>
+      <w:r>
+        <w:rPr>
+          <w:b w:val="0"/>
+          <w:bCs/>
+          <w:sz w:val="24"/>
+          <w:szCs w:val="24"/>
+          <w:lang w:val="sv-SE"/>
+        </w:rPr>
+        <w:t xml:space="preserve">enggunaan rintangan yang dapat menyesuaikan pemain berhasil menstimulasi </w:t>
+      </w:r>
+      <w:r>
+        <w:rPr>
+          <w:b w:val="0"/>
+          <w:bCs/>
+          <w:sz w:val="24"/>
+          <w:szCs w:val="24"/>
+          <w:lang w:val="sv-SE"/>
+        </w:rPr>
+        <w:t xml:space="preserve">(mean stimulasi = 1,71) </w:t>
+      </w:r>
+      <w:r>
+        <w:rPr>
+          <w:b w:val="0"/>
+          <w:bCs/>
+          <w:sz w:val="24"/>
+          <w:szCs w:val="24"/>
+          <w:lang w:val="sv-SE"/>
+        </w:rPr>
+        <w:t xml:space="preserve">pemain untuk melanjutkan permainan hingga selesai. </w:t>
+      </w:r>
+      <w:r>
+        <w:rPr>
+          <w:b w:val="0"/>
+          <w:bCs/>
+          <w:sz w:val="24"/>
+          <w:szCs w:val="24"/>
+          <w:lang w:val="sv-SE"/>
+        </w:rPr>
+        <w:t>F</w:t>
+      </w:r>
+      <w:r>
+        <w:rPr>
+          <w:b w:val="0"/>
+          <w:bCs/>
+          <w:sz w:val="24"/>
+          <w:szCs w:val="24"/>
+          <w:lang w:val="sv-SE"/>
+        </w:rPr>
+        <w:t>itur penyesuaian rintangan berdasarkan skor dan emosi pemain dinilai inovatif dan terbaharukan</w:t>
+      </w:r>
+      <w:r>
+        <w:rPr>
+          <w:b w:val="0"/>
+          <w:bCs/>
+          <w:sz w:val="24"/>
+          <w:szCs w:val="24"/>
+          <w:lang w:val="sv-SE"/>
+        </w:rPr>
+        <w:t xml:space="preserve"> (mean </w:t>
+      </w:r>
+      <w:r>
+        <w:rPr>
+          <w:b w:val="0"/>
+          <w:bCs/>
+          <w:sz w:val="24"/>
+          <w:szCs w:val="24"/>
+          <w:lang w:val="sv-SE"/>
+        </w:rPr>
+        <w:t>kebaruan</w:t>
+      </w:r>
+      <w:r>
+        <w:rPr>
+          <w:b w:val="0"/>
+          <w:bCs/>
+          <w:sz w:val="24"/>
+          <w:szCs w:val="24"/>
+          <w:lang w:val="sv-SE"/>
+        </w:rPr>
+        <w:t xml:space="preserve"> = 1,45)</w:t>
       </w:r>
       <w:r>
         <w:rPr>
@@ -587,198 +718,9 @@
           <w:szCs w:val="24"/>
           <w:lang w:val="sv-SE"/>
         </w:rPr>
-        <w:t xml:space="preserve"> </w:t>
-      </w:r>
-      <w:r>
-        <w:rPr>
-          <w:b w:val="0"/>
-          <w:bCs/>
-          <w:sz w:val="24"/>
-          <w:szCs w:val="24"/>
-          <w:lang w:val="sv-SE"/>
-        </w:rPr>
-        <w:t xml:space="preserve">Sedangkan </w:t>
-      </w:r>
-      <w:r>
-        <w:rPr>
-          <w:b w:val="0"/>
-          <w:bCs/>
-          <w:sz w:val="24"/>
-          <w:szCs w:val="24"/>
-          <w:lang w:val="sv-SE"/>
-        </w:rPr>
-        <w:t>50</w:t>
-      </w:r>
-      <w:r>
-        <w:rPr>
-          <w:b w:val="0"/>
-          <w:bCs/>
-          <w:sz w:val="24"/>
-          <w:szCs w:val="24"/>
-          <w:lang w:val="sv-SE"/>
-        </w:rPr>
-        <w:t xml:space="preserve">% pemain setuju </w:t>
-      </w:r>
-      <w:r>
-        <w:rPr>
-          <w:b w:val="0"/>
-          <w:bCs/>
-          <w:sz w:val="24"/>
-          <w:szCs w:val="24"/>
-          <w:lang w:val="sv-SE"/>
-        </w:rPr>
-        <w:t>jika</w:t>
-      </w:r>
-      <w:r>
-        <w:rPr>
-          <w:b w:val="0"/>
-          <w:bCs/>
-          <w:sz w:val="24"/>
-          <w:szCs w:val="24"/>
-          <w:lang w:val="sv-SE"/>
-        </w:rPr>
-        <w:t xml:space="preserve"> mendapat</w:t>
-      </w:r>
-      <w:r>
-        <w:rPr>
-          <w:b w:val="0"/>
-          <w:bCs/>
-          <w:sz w:val="24"/>
-          <w:szCs w:val="24"/>
-          <w:lang w:val="sv-SE"/>
-        </w:rPr>
-        <w:t xml:space="preserve"> </w:t>
-      </w:r>
-      <w:r>
-        <w:rPr>
-          <w:b w:val="0"/>
-          <w:bCs/>
-          <w:sz w:val="24"/>
-          <w:szCs w:val="24"/>
-          <w:lang w:val="sv-SE"/>
-        </w:rPr>
-        <w:t xml:space="preserve">nilai </w:t>
-      </w:r>
-      <w:r>
-        <w:rPr>
-          <w:b w:val="0"/>
-          <w:bCs/>
-          <w:sz w:val="24"/>
-          <w:szCs w:val="24"/>
-          <w:lang w:val="sv-SE"/>
-        </w:rPr>
-        <w:t>’Normal’ maka</w:t>
-      </w:r>
-      <w:r>
-        <w:rPr>
-          <w:b w:val="0"/>
-          <w:bCs/>
-          <w:sz w:val="24"/>
-          <w:szCs w:val="24"/>
-          <w:lang w:val="sv-SE"/>
-        </w:rPr>
-        <w:t xml:space="preserve"> </w:t>
-      </w:r>
-      <w:r>
-        <w:rPr>
-          <w:b w:val="0"/>
-          <w:bCs/>
-          <w:sz w:val="24"/>
-          <w:szCs w:val="24"/>
-          <w:lang w:val="sv-SE"/>
-        </w:rPr>
-        <w:t>rintangan</w:t>
-      </w:r>
-      <w:r>
-        <w:rPr>
-          <w:b w:val="0"/>
-          <w:bCs/>
-          <w:sz w:val="24"/>
-          <w:szCs w:val="24"/>
-          <w:lang w:val="sv-SE"/>
-        </w:rPr>
-        <w:t xml:space="preserve"> yang digenerate </w:t>
-      </w:r>
-      <w:r>
-        <w:rPr>
-          <w:b w:val="0"/>
-          <w:bCs/>
-          <w:sz w:val="24"/>
-          <w:szCs w:val="24"/>
-          <w:lang w:val="sv-SE"/>
-        </w:rPr>
-        <w:t xml:space="preserve">dipertahankan tingkat kesulitannya dan bertambah </w:t>
-      </w:r>
-      <w:r>
-        <w:rPr>
-          <w:b w:val="0"/>
-          <w:bCs/>
-          <w:sz w:val="24"/>
-          <w:szCs w:val="24"/>
-          <w:lang w:val="sv-SE"/>
-        </w:rPr>
-        <w:t>susah secara linear</w:t>
-      </w:r>
-      <w:r>
-        <w:rPr>
-          <w:b w:val="0"/>
-          <w:bCs/>
-          <w:sz w:val="24"/>
-          <w:szCs w:val="24"/>
-          <w:lang w:val="sv-SE"/>
-        </w:rPr>
-        <w:t xml:space="preserve"> hingga pemain mendapatkan nilai ’Pemula’ atau ’Mahir’ </w:t>
-      </w:r>
-      <w:r>
-        <w:rPr>
-          <w:b w:val="0"/>
-          <w:bCs/>
-          <w:sz w:val="24"/>
-          <w:szCs w:val="24"/>
-          <w:lang w:val="sv-SE"/>
-        </w:rPr>
-        <w:t>sehingga akan</w:t>
-      </w:r>
-      <w:r>
-        <w:rPr>
-          <w:b w:val="0"/>
-          <w:bCs/>
-          <w:sz w:val="24"/>
-          <w:szCs w:val="24"/>
-          <w:lang w:val="sv-SE"/>
-        </w:rPr>
-        <w:t xml:space="preserve"> di</w:t>
-      </w:r>
-      <w:r>
-        <w:rPr>
-          <w:b w:val="0"/>
-          <w:bCs/>
-          <w:sz w:val="24"/>
-          <w:szCs w:val="24"/>
-          <w:lang w:val="sv-SE"/>
-        </w:rPr>
-        <w:t>s</w:t>
-      </w:r>
-      <w:r>
-        <w:rPr>
-          <w:b w:val="0"/>
-          <w:bCs/>
-          <w:sz w:val="24"/>
-          <w:szCs w:val="24"/>
-          <w:lang w:val="sv-SE"/>
-        </w:rPr>
-        <w:t>esuaikan kembali</w:t>
-      </w:r>
-      <w:r>
-        <w:rPr>
-          <w:b w:val="0"/>
-          <w:bCs/>
-          <w:sz w:val="24"/>
-          <w:szCs w:val="24"/>
-          <w:lang w:val="sv-SE"/>
-        </w:rPr>
-        <w:t>.</w:t>
-      </w:r>
+        <w:t>Dengan demikian, permainan ini memiliki potensi yang besar untuk mempertahankan minat pemain dengan daya tarik yang tinggi, asalkan perhatian khusus diberikan pada pengembangan aspek-aspek tertentu yang mempengaruhi pengalaman pemain.</w:t>
+      </w:r>
+      <w:bookmarkEnd w:id="0"/>
     </w:p>
     <w:sectPr>
       <w:footerReference w:type="default" r:id="rId6"/>

</xml_diff>